<commit_message>
photon added join the lobby
</commit_message>
<xml_diff>
--- a/Dissertation.docx
+++ b/Dissertation.docx
@@ -72,13 +72,8 @@
           <w:lang w:eastAsia="zh-CN"/>
         </w:rPr>
       </w:pPr>
-      <w:proofErr w:type="spellStart"/>
-      <w:r>
-        <w:t>Weikun</w:t>
-      </w:r>
-      <w:proofErr w:type="spellEnd"/>
-      <w:r>
-        <w:t xml:space="preserve"> Zhang</w:t>
+      <w:r>
+        <w:t>Weikun Zhang</w:t>
       </w:r>
     </w:p>
     <w:p>
@@ -200,21 +195,7 @@
         <w:rPr>
           <w:b/>
         </w:rPr>
-        <w:t xml:space="preserve">ligation to sign this </w:t>
-      </w:r>
-      <w:proofErr w:type="gramStart"/>
-      <w:r>
-        <w:rPr>
-          <w:b/>
-        </w:rPr>
-        <w:t>declaration, but</w:t>
-      </w:r>
-      <w:proofErr w:type="gramEnd"/>
-      <w:r>
-        <w:rPr>
-          <w:b/>
-        </w:rPr>
-        <w:t xml:space="preserve"> doing so would help future students.&gt;</w:t>
+        <w:t>ligation to sign this declaration, but doing so would help future students.&gt;</w:t>
       </w:r>
     </w:p>
     <w:p/>
@@ -933,7 +914,7 @@
     <w:p>
       <w:pPr>
         <w:rPr>
-          <w:rFonts w:ascii="Times New Roman" w:hAnsi="Times New Roman" w:cs="Times New Roman" w:hint="eastAsia"/>
+          <w:rFonts w:ascii="Times New Roman" w:hAnsi="Times New Roman" w:cs="Times New Roman"/>
           <w:sz w:val="24"/>
           <w:szCs w:val="24"/>
           <w:lang w:val="en-GB" w:eastAsia="zh-CN"/>
@@ -945,16 +926,7 @@
           <w:sz w:val="24"/>
           <w:szCs w:val="24"/>
         </w:rPr>
-        <w:t xml:space="preserve">This project requires you to create </w:t>
-      </w:r>
-      <w:bookmarkStart w:id="1" w:name="_GoBack"/>
-      <w:r>
-        <w:rPr>
-          <w:rFonts w:ascii="Times New Roman" w:hAnsi="Times New Roman" w:cs="Times New Roman"/>
-          <w:sz w:val="24"/>
-          <w:szCs w:val="24"/>
-        </w:rPr>
-        <w:t xml:space="preserve">a </w:t>
+        <w:t xml:space="preserve">This project requires you to create a </w:t>
       </w:r>
       <w:r>
         <w:rPr>
@@ -971,47 +943,38 @@
           <w:sz w:val="24"/>
           <w:szCs w:val="24"/>
         </w:rPr>
-        <w:t xml:space="preserve"> </w:t>
+        <w:t xml:space="preserve"> in which multiple users challenge themselves and peers to solve small problems involving writing their algorithms and implementing them in different programming languages. The purpose of the game will be to enhance student learning in ADS which provide them with the foundation in programming and enhance their engagement. The project will start with a review of similar technologies. It will then use appropriate tools to develop the application and finally test and evaluate the final product.</w:t>
+      </w:r>
+    </w:p>
+    <w:p>
+      <w:r>
+        <w:t>&lt;</w:t>
+      </w:r>
+      <w:r>
+        <w:t>This is style Normal.</w:t>
+      </w:r>
+      <w:r>
+        <w:t xml:space="preserve">  We recommend you make use of styles to simplify creating a well-formatted document.  We have used “space before” and “space after” in defining these styles, in order to space the headings and paragraphs appropriately.  You should never need to enter a blank line.</w:t>
+      </w:r>
+      <w:r>
+        <w:t>&gt;</w:t>
+      </w:r>
+    </w:p>
+    <w:p>
+      <w:pPr>
+        <w:pStyle w:val="Heading2"/>
+      </w:pPr>
+      <w:bookmarkStart w:id="1" w:name="_Toc14449909"/>
+      <w:r>
+        <w:t xml:space="preserve">A </w:t>
+      </w:r>
+      <w:r>
+        <w:t>section</w:t>
+      </w:r>
+      <w:r>
+        <w:t xml:space="preserve"> &lt;This is style Heading 2&gt;</w:t>
       </w:r>
       <w:bookmarkEnd w:id="1"/>
-      <w:r>
-        <w:rPr>
-          <w:rFonts w:ascii="Times New Roman" w:hAnsi="Times New Roman" w:cs="Times New Roman"/>
-          <w:sz w:val="24"/>
-          <w:szCs w:val="24"/>
-        </w:rPr>
-        <w:t>in which multiple users challenge themselves and peers to solve small problems involving writing their algorithms and implementing them in different programming languages. The purpose of the game will be to enhance student learning in ADS which provide them with the foundation in programming and enhance their engagement. The project will start with a review of similar technologies. It will then use appropriate tools to develop the application and finally test and evaluate the final product.</w:t>
-      </w:r>
-    </w:p>
-    <w:p>
-      <w:r>
-        <w:t>&lt;</w:t>
-      </w:r>
-      <w:r>
-        <w:t>This is style Normal.</w:t>
-      </w:r>
-      <w:r>
-        <w:t xml:space="preserve">  We recommend you make use of styles to simplify creating a well-formatted document.  We have used “space before” and “space after” in defining these styles, in order to space the headings and paragraphs appropriately.  You should never need to enter a blank line.</w:t>
-      </w:r>
-      <w:r>
-        <w:t>&gt;</w:t>
-      </w:r>
-    </w:p>
-    <w:p>
-      <w:pPr>
-        <w:pStyle w:val="Heading2"/>
-      </w:pPr>
-      <w:bookmarkStart w:id="2" w:name="_Toc14449909"/>
-      <w:r>
-        <w:t xml:space="preserve">A </w:t>
-      </w:r>
-      <w:r>
-        <w:t>section</w:t>
-      </w:r>
-      <w:r>
-        <w:t xml:space="preserve"> &lt;This is style Heading 2&gt;</w:t>
-      </w:r>
-      <w:bookmarkEnd w:id="2"/>
     </w:p>
     <w:p>
       <w:r>
@@ -1034,7 +997,7 @@
           <w:szCs w:val="24"/>
         </w:rPr>
       </w:pPr>
-      <w:bookmarkStart w:id="3" w:name="_Toc14449910"/>
+      <w:bookmarkStart w:id="2" w:name="_Toc14449910"/>
       <w:r>
         <w:rPr>
           <w:rFonts w:ascii="Century Schoolbook" w:hAnsi="Century Schoolbook"/>
@@ -1062,7 +1025,7 @@
         </w:rPr>
         <w:t xml:space="preserve"> &lt;This is style Heading 3&gt;</w:t>
       </w:r>
-      <w:bookmarkEnd w:id="3"/>
+      <w:bookmarkEnd w:id="2"/>
     </w:p>
     <w:p>
       <w:r>
@@ -1094,7 +1057,7 @@
       <w:pPr>
         <w:pStyle w:val="Heading1"/>
       </w:pPr>
-      <w:bookmarkStart w:id="4" w:name="_Toc14449911"/>
+      <w:bookmarkStart w:id="3" w:name="_Toc14449911"/>
       <w:r>
         <w:lastRenderedPageBreak/>
         <w:t xml:space="preserve">Background </w:t>
@@ -1102,7 +1065,7 @@
       <w:r>
         <w:t>Survey</w:t>
       </w:r>
-      <w:bookmarkEnd w:id="4"/>
+      <w:bookmarkEnd w:id="3"/>
       <w:r>
         <w:t xml:space="preserve"> </w:t>
       </w:r>
@@ -1120,6 +1083,7 @@
           <w:id w:val="1368654352"/>
           <w:citation/>
         </w:sdtPr>
+        <w:sdtEndPr/>
         <w:sdtContent>
           <w:r>
             <w:fldChar w:fldCharType="begin"/>
@@ -1257,14 +1221,7 @@
           <w:b/>
           <w:noProof/>
         </w:rPr>
-        <w:t>P</w:t>
-      </w:r>
-      <w:r>
-        <w:rPr>
-          <w:b/>
-          <w:noProof/>
-        </w:rPr>
-        <w:t>redeterminded</w:t>
+        <w:t>Predeterminded</w:t>
       </w:r>
       <w:r>
         <w:rPr>
@@ -1305,14 +1262,7 @@
           <w:b/>
           <w:noProof/>
         </w:rPr>
-        <w:t>L</w:t>
-      </w:r>
-      <w:r>
-        <w:rPr>
-          <w:b/>
-          <w:noProof/>
-        </w:rPr>
-        <w:t>earning content</w:t>
+        <w:t>Learning content</w:t>
       </w:r>
       <w:r>
         <w:rPr>
@@ -1377,19 +1327,19 @@
         </w:rPr>
         <w:t xml:space="preserve">as the degree of difficulty increases in order to maintain competition and young people’s </w:t>
       </w:r>
-      <w:commentRangeStart w:id="5"/>
+      <w:commentRangeStart w:id="4"/>
       <w:r>
         <w:rPr>
           <w:noProof/>
         </w:rPr>
         <w:t>interest</w:t>
       </w:r>
-      <w:commentRangeEnd w:id="5"/>
+      <w:commentRangeEnd w:id="4"/>
       <w:r>
         <w:rPr>
           <w:rStyle w:val="CommentReference"/>
         </w:rPr>
-        <w:commentReference w:id="5"/>
+        <w:commentReference w:id="4"/>
       </w:r>
       <w:r>
         <w:rPr>
@@ -1432,6 +1382,7 @@
           <w:id w:val="1874267037"/>
           <w:citation/>
         </w:sdtPr>
+        <w:sdtEndPr/>
         <w:sdtContent>
           <w:r>
             <w:rPr>
@@ -1603,7 +1554,6 @@
         <w:spacing w:before="0"/>
         <w:jc w:val="left"/>
         <w:rPr>
-          <w:rFonts w:hint="eastAsia"/>
           <w:b/>
           <w:noProof/>
           <w:lang w:val="en-GB"/>
@@ -1638,7 +1588,6 @@
         <w:spacing w:before="0"/>
         <w:jc w:val="left"/>
         <w:rPr>
-          <w:rFonts w:hint="eastAsia"/>
           <w:noProof/>
           <w:lang w:eastAsia="zh-CN"/>
         </w:rPr>
@@ -1676,7 +1625,95 @@
       <w:pPr>
         <w:spacing w:before="0"/>
         <w:jc w:val="left"/>
-      </w:pPr>
+        <w:rPr>
+          <w:noProof/>
+        </w:rPr>
+      </w:pPr>
+    </w:p>
+    <w:p>
+      <w:pPr>
+        <w:spacing w:before="0"/>
+        <w:jc w:val="left"/>
+        <w:rPr>
+          <w:noProof/>
+        </w:rPr>
+      </w:pPr>
+    </w:p>
+    <w:p>
+      <w:pPr>
+        <w:spacing w:before="0"/>
+        <w:jc w:val="left"/>
+        <w:rPr>
+          <w:noProof/>
+        </w:rPr>
+      </w:pPr>
+    </w:p>
+    <w:p>
+      <w:pPr>
+        <w:spacing w:before="0"/>
+        <w:jc w:val="left"/>
+        <w:rPr>
+          <w:noProof/>
+        </w:rPr>
+      </w:pPr>
+      <w:hyperlink r:id="rId15" w:history="1">
+        <w:r>
+          <w:rPr>
+            <w:rStyle w:val="Hyperlink"/>
+          </w:rPr>
+          <w:t>https://doc.photonengine.com/en-us/pun/v2/demos-and-tutorials/pun-basics-tutorial/intro</w:t>
+        </w:r>
+      </w:hyperlink>
+      <w:r>
+        <w:t xml:space="preserve"> </w:t>
+      </w:r>
+      <w:r>
+        <w:rPr>
+          <w:rFonts w:ascii="SimSun" w:eastAsia="SimSun" w:hAnsi="SimSun" w:hint="eastAsia"/>
+          <w:lang w:eastAsia="zh-CN"/>
+        </w:rPr>
+        <w:t>photon</w:t>
+      </w:r>
+      <w:r>
+        <w:t xml:space="preserve"> </w:t>
+      </w:r>
+      <w:r>
+        <w:rPr>
+          <w:rFonts w:ascii="SimSun" w:eastAsia="SimSun" w:hAnsi="SimSun" w:hint="eastAsia"/>
+          <w:lang w:eastAsia="zh-CN"/>
+        </w:rPr>
+        <w:t>API</w:t>
+      </w:r>
+      <w:bookmarkStart w:id="5" w:name="_GoBack"/>
+      <w:bookmarkEnd w:id="5"/>
+    </w:p>
+    <w:p>
+      <w:pPr>
+        <w:spacing w:before="0"/>
+        <w:jc w:val="left"/>
+        <w:rPr>
+          <w:b/>
+          <w:bCs/>
+          <w:noProof/>
+        </w:rPr>
+      </w:pPr>
+    </w:p>
+    <w:p>
+      <w:pPr>
+        <w:pStyle w:val="Heading2"/>
+      </w:pPr>
+      <w:r>
+        <w:t>Similar games:</w:t>
+      </w:r>
+    </w:p>
+    <w:p>
+      <w:pPr>
+        <w:spacing w:before="0"/>
+        <w:jc w:val="left"/>
+      </w:pPr>
+      <w:r>
+        <w:t xml:space="preserve"> Homework is crazy(steam)</w:t>
+      </w:r>
     </w:p>
     <w:p>
       <w:pPr>
@@ -1957,8 +1994,8 @@
           </mc:Choice>
           <mc:Fallback>
             <w:pict>
-              <v:group w14:anchorId="5E174D73" id="Group 20" o:spid="_x0000_s1026" style="width:115pt;height:92.35pt;mso-position-horizontal-relative:char;mso-position-vertical-relative:line" coordsize="25531,20504" o:gfxdata="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">
-                <v:rect id="Rectangle 2" o:spid="_x0000_s1027" style="position:absolute;left:3872;width:8983;height:6505;visibility:visible;mso-wrap-style:square;v-text-anchor:middle" o:gfxdata="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" filled="f" strokecolor="black [3213]">
+              <v:group w14:anchorId="5E174D73" id="Group 20" o:spid="_x0000_s1026" style="width:115pt;height:92.35pt;mso-position-horizontal-relative:char;mso-position-vertical-relative:line" coordsize="25531,20504" o:gfxdata="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">
+                <v:rect id="Rectangle 2" o:spid="_x0000_s1027" style="position:absolute;left:3872;width:8983;height:6505;visibility:visible;mso-wrap-style:square;v-text-anchor:middle" o:gfxdata="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" filled="f" strokecolor="black [3213]">
                   <v:shadow on="t" color="black" opacity="22937f" origin=",.5" offset="0,.63889mm"/>
                   <v:textbox>
                     <w:txbxContent>
@@ -1972,7 +2009,7 @@
                     </w:txbxContent>
                   </v:textbox>
                 </v:rect>
-                <v:rect id="Rectangle 3" o:spid="_x0000_s1028" style="position:absolute;left:16547;top:6505;width:8984;height:6506;visibility:visible;mso-wrap-style:square;v-text-anchor:middle" o:gfxdata="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" filled="f" strokecolor="black [3213]">
+                <v:rect id="Rectangle 3" o:spid="_x0000_s1028" style="position:absolute;left:16547;top:6505;width:8984;height:6506;visibility:visible;mso-wrap-style:square;v-text-anchor:middle" o:gfxdata="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" filled="f" strokecolor="black [3213]">
                   <v:shadow on="t" color="black" opacity="22937f" origin=",.5" offset="0,.63889mm"/>
                   <v:textbox>
                     <w:txbxContent>
@@ -1986,7 +2023,7 @@
                     </w:txbxContent>
                   </v:textbox>
                 </v:rect>
-                <v:oval id="Oval 4" o:spid="_x0000_s1029" style="position:absolute;top:10997;width:8983;height:9507;visibility:visible;mso-wrap-style:square;v-text-anchor:middle" o:gfxdata="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" fillcolor="#4f81bd [3204]" strokecolor="#4579b8 [3044]">
+                <v:oval id="Oval 4" o:spid="_x0000_s1029" style="position:absolute;top:10997;width:8983;height:9507;visibility:visible;mso-wrap-style:square;v-text-anchor:middle" o:gfxdata="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" fillcolor="#4f81bd [3204]" strokecolor="#4579b8 [3044]">
                   <v:fill color2="#a7bfde [1620]" rotate="t" angle="180" focus="100%" type="gradient">
                     <o:fill v:ext="view" type="gradientUnscaled"/>
                   </v:fill>
@@ -2007,11 +2044,11 @@
                   <v:path arrowok="t" fillok="f" o:connecttype="none"/>
                   <o:lock v:ext="edit" shapetype="t"/>
                 </v:shapetype>
-                <v:shape id="Straight Arrow Connector 5" o:spid="_x0000_s1030" type="#_x0000_t32" style="position:absolute;left:4491;top:6505;width:3872;height:4492;flip:y;visibility:visible;mso-wrap-style:square" o:connectortype="straight" o:gfxdata="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" strokecolor="#4f81bd [3204]" strokeweight="2pt">
+                <v:shape id="Straight Arrow Connector 5" o:spid="_x0000_s1030" type="#_x0000_t32" style="position:absolute;left:4491;top:6505;width:3872;height:4492;flip:y;visibility:visible;mso-wrap-style:square" o:connectortype="straight" o:gfxdata="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" strokecolor="#4f81bd [3204]" strokeweight="2pt">
                   <v:stroke endarrow="open"/>
                   <v:shadow on="t" color="black" opacity="24903f" origin=",.5" offset="0,.55556mm"/>
                 </v:shape>
-                <v:shape id="Straight Arrow Connector 6" o:spid="_x0000_s1031" type="#_x0000_t32" style="position:absolute;left:8983;top:13011;width:12056;height:2739;flip:y;visibility:visible;mso-wrap-style:square" o:connectortype="straight" o:gfxdata="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" strokecolor="#4f81bd [3204]" strokeweight="2pt">
+                <v:shape id="Straight Arrow Connector 6" o:spid="_x0000_s1031" type="#_x0000_t32" style="position:absolute;left:8983;top:13011;width:12056;height:2739;flip:y;visibility:visible;mso-wrap-style:square" o:connectortype="straight" o:gfxdata="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" strokecolor="#4f81bd [3204]" strokeweight="2pt">
                   <v:stroke endarrow="open"/>
                   <v:shadow on="t" color="black" opacity="24903f" origin=",.5" offset="0,.55556mm"/>
                 </v:shape>
@@ -2049,18 +2086,10 @@
         <w:t>&lt;If you wanted to show any code fragments, you could use the following style called code</w:t>
       </w:r>
       <w:r>
-        <w:t xml:space="preserve">, which could then be followed by figure </w:t>
-      </w:r>
-      <w:proofErr w:type="gramStart"/>
-      <w:r>
-        <w:t>caption.</w:t>
-      </w:r>
-      <w:r>
-        <w:t>.</w:t>
-      </w:r>
-      <w:proofErr w:type="gramEnd"/>
-      <w:r>
-        <w:t>&gt;</w:t>
+        <w:t>, which could then be followed by figure caption.</w:t>
+      </w:r>
+      <w:r>
+        <w:t>.&gt;</w:t>
       </w:r>
     </w:p>
     <w:p>
@@ -2088,23 +2117,7 @@
         <w:t>for</w:t>
       </w:r>
       <w:r>
-        <w:t xml:space="preserve"> </w:t>
-      </w:r>
-      <w:proofErr w:type="spellStart"/>
-      <w:r>
-        <w:t>i</w:t>
-      </w:r>
-      <w:proofErr w:type="spellEnd"/>
-      <w:r>
-        <w:t xml:space="preserve"> in </w:t>
-      </w:r>
-      <w:proofErr w:type="gramStart"/>
-      <w:r>
-        <w:t>range( 10</w:t>
-      </w:r>
-      <w:proofErr w:type="gramEnd"/>
-      <w:r>
-        <w:t xml:space="preserve"> ):</w:t>
+        <w:t xml:space="preserve"> i in range( 10 ):</w:t>
       </w:r>
     </w:p>
     <w:p>
@@ -2121,15 +2134,7 @@
         <w:t>for</w:t>
       </w:r>
       <w:r>
-        <w:t xml:space="preserve"> j in </w:t>
-      </w:r>
-      <w:proofErr w:type="gramStart"/>
-      <w:r>
-        <w:t>range( 10</w:t>
-      </w:r>
-      <w:proofErr w:type="gramEnd"/>
-      <w:r>
-        <w:t xml:space="preserve"> ):</w:t>
+        <w:t xml:space="preserve"> j in range( 10 ):</w:t>
       </w:r>
     </w:p>
     <w:p>
@@ -2149,15 +2154,7 @@
         <w:t>print</w:t>
       </w:r>
       <w:r>
-        <w:t xml:space="preserve"> </w:t>
-      </w:r>
-      <w:proofErr w:type="spellStart"/>
-      <w:r>
-        <w:t>i</w:t>
-      </w:r>
-      <w:proofErr w:type="spellEnd"/>
-      <w:r>
-        <w:t>*j,</w:t>
+        <w:t xml:space="preserve"> i*j,</w:t>
       </w:r>
     </w:p>
     <w:p>
@@ -2226,15 +2223,7 @@
     </w:p>
     <w:p>
       <w:r>
-        <w:t xml:space="preserve">Show how you plan to </w:t>
-      </w:r>
-      <w:proofErr w:type="spellStart"/>
-      <w:r>
-        <w:t>organise</w:t>
-      </w:r>
-      <w:proofErr w:type="spellEnd"/>
-      <w:r>
-        <w:t xml:space="preserve"> your work, identifying intermediate deliverables and dates.</w:t>
+        <w:t>Show how you plan to organise your work, identifying intermediate deliverables and dates.</w:t>
       </w:r>
     </w:p>
     <w:p/>
@@ -2299,21 +2288,20 @@
     </w:p>
     <w:sdt>
       <w:sdtPr>
+        <w:rPr>
+          <w:rFonts w:eastAsiaTheme="minorEastAsia" w:cstheme="minorBidi"/>
+          <w:b w:val="0"/>
+          <w:bCs w:val="0"/>
+          <w:sz w:val="22"/>
+          <w:szCs w:val="22"/>
+        </w:rPr>
         <w:id w:val="-705332781"/>
         <w:docPartObj>
           <w:docPartGallery w:val="Bibliographies"/>
           <w:docPartUnique/>
         </w:docPartObj>
       </w:sdtPr>
-      <w:sdtEndPr>
-        <w:rPr>
-          <w:rFonts w:eastAsiaTheme="minorEastAsia" w:cstheme="minorBidi"/>
-          <w:b w:val="0"/>
-          <w:bCs w:val="0"/>
-          <w:sz w:val="22"/>
-          <w:szCs w:val="22"/>
-        </w:rPr>
-      </w:sdtEndPr>
+      <w:sdtEndPr/>
       <w:sdtContent>
         <w:p>
           <w:pPr>
@@ -2328,6 +2316,7 @@
             <w:id w:val="111145805"/>
             <w:bibliography/>
           </w:sdtPr>
+          <w:sdtEndPr/>
           <w:sdtContent>
             <w:p>
               <w:pPr>
@@ -2514,7 +2503,7 @@
       <w:pPr>
         <w:pStyle w:val="Heading1"/>
         <w:sectPr>
-          <w:footerReference w:type="default" r:id="rId15"/>
+          <w:footerReference w:type="default" r:id="rId16"/>
           <w:pgSz w:w="11900" w:h="16840"/>
           <w:pgMar w:top="1440" w:right="1800" w:bottom="1440" w:left="1800" w:header="708" w:footer="708" w:gutter="0"/>
           <w:pgNumType w:start="1"/>
@@ -2602,7 +2591,7 @@
 
 <file path=word/comments.xml><?xml version="1.0" encoding="utf-8"?>
 <w:comments xmlns:wpc="http://schemas.microsoft.com/office/word/2010/wordprocessingCanvas" xmlns:cx="http://schemas.microsoft.com/office/drawing/2014/chartex" xmlns:cx1="http://schemas.microsoft.com/office/drawing/2015/9/8/chartex" xmlns:cx2="http://schemas.microsoft.com/office/drawing/2015/10/21/chartex" xmlns:cx3="http://schemas.microsoft.com/office/drawing/2016/5/9/chartex" xmlns:cx4="http://schemas.microsoft.com/office/drawing/2016/5/10/chartex" xmlns:cx5="http://schemas.microsoft.com/office/drawing/2016/5/11/chartex" xmlns:cx6="http://schemas.microsoft.com/office/drawing/2016/5/12/chartex" xmlns:cx7="http://schemas.microsoft.com/office/drawing/2016/5/13/chartex" xmlns:cx8="http://schemas.microsoft.com/office/drawing/2016/5/14/chartex" xmlns:mc="http://schemas.openxmlformats.org/markup-compatibility/2006" xmlns:aink="http://schemas.microsoft.com/office/drawing/2016/ink" xmlns:am3d="http://schemas.microsoft.com/office/drawing/2017/model3d" xmlns:o="urn:schemas-microsoft-com:office:office" xmlns:r="http://schemas.openxmlformats.org/officeDocument/2006/relationships" xmlns:m="http://schemas.openxmlformats.org/officeDocument/2006/math" xmlns:v="urn:schemas-microsoft-com:vml" xmlns:wp14="http://schemas.microsoft.com/office/word/2010/wordprocessingDrawing" xmlns:wp="http://schemas.openxmlformats.org/drawingml/2006/wordprocessingDrawing" xmlns:w10="urn:schemas-microsoft-com:office:word" xmlns:w="http://schemas.openxmlformats.org/wordprocessingml/2006/main" xmlns:w14="http://schemas.microsoft.com/office/word/2010/wordml" xmlns:w15="http://schemas.microsoft.com/office/word/2012/wordml" xmlns:w16cid="http://schemas.microsoft.com/office/word/2016/wordml/cid" xmlns:w16se="http://schemas.microsoft.com/office/word/2015/wordml/symex" xmlns:wpg="http://schemas.microsoft.com/office/word/2010/wordprocessingGroup" xmlns:wpi="http://schemas.microsoft.com/office/word/2010/wordprocessingInk" xmlns:wne="http://schemas.microsoft.com/office/word/2006/wordml" xmlns:wps="http://schemas.microsoft.com/office/word/2010/wordprocessingShape" mc:Ignorable="w14 w15 w16se w16cid wp14">
-  <w:comment w:id="5" w:author="Weikun Zhang (student)" w:date="2019-07-25T21:15:00Z" w:initials="WZ(">
+  <w:comment w:id="4" w:author="Weikun Zhang (student)" w:date="2019-07-25T21:15:00Z" w:initials="WZ(">
     <w:p>
       <w:pPr>
         <w:spacing w:before="0"/>
@@ -2629,79 +2618,7 @@
           <w:shd w:val="clear" w:color="auto" w:fill="F7FBFE"/>
           <w:lang w:val="en-GB" w:eastAsia="zh-CN"/>
         </w:rPr>
-        <w:t xml:space="preserve">Sauvé L (2010a) Les </w:t>
-      </w:r>
-      <w:proofErr w:type="spellStart"/>
-      <w:r>
-        <w:rPr>
-          <w:rFonts w:ascii="Georgia" w:eastAsia="Times New Roman" w:hAnsi="Georgia" w:cs="Times New Roman"/>
-          <w:color w:val="333333"/>
-          <w:sz w:val="24"/>
-          <w:szCs w:val="24"/>
-          <w:shd w:val="clear" w:color="auto" w:fill="F7FBFE"/>
-          <w:lang w:val="en-GB" w:eastAsia="zh-CN"/>
-        </w:rPr>
-        <w:t>jeux</w:t>
-      </w:r>
-      <w:proofErr w:type="spellEnd"/>
-      <w:r>
-        <w:rPr>
-          <w:rFonts w:ascii="Georgia" w:eastAsia="Times New Roman" w:hAnsi="Georgia" w:cs="Times New Roman"/>
-          <w:color w:val="333333"/>
-          <w:sz w:val="24"/>
-          <w:szCs w:val="24"/>
-          <w:shd w:val="clear" w:color="auto" w:fill="F7FBFE"/>
-          <w:lang w:val="en-GB" w:eastAsia="zh-CN"/>
-        </w:rPr>
-        <w:t xml:space="preserve"> </w:t>
-      </w:r>
-      <w:proofErr w:type="spellStart"/>
-      <w:r>
-        <w:rPr>
-          <w:rFonts w:ascii="Georgia" w:eastAsia="Times New Roman" w:hAnsi="Georgia" w:cs="Times New Roman"/>
-          <w:color w:val="333333"/>
-          <w:sz w:val="24"/>
-          <w:szCs w:val="24"/>
-          <w:shd w:val="clear" w:color="auto" w:fill="F7FBFE"/>
-          <w:lang w:val="en-GB" w:eastAsia="zh-CN"/>
-        </w:rPr>
-        <w:t>éducatifs</w:t>
-      </w:r>
-      <w:proofErr w:type="spellEnd"/>
-      <w:r>
-        <w:rPr>
-          <w:rFonts w:ascii="Georgia" w:eastAsia="Times New Roman" w:hAnsi="Georgia" w:cs="Times New Roman"/>
-          <w:color w:val="333333"/>
-          <w:sz w:val="24"/>
-          <w:szCs w:val="24"/>
-          <w:shd w:val="clear" w:color="auto" w:fill="F7FBFE"/>
-          <w:lang w:val="en-GB" w:eastAsia="zh-CN"/>
-        </w:rPr>
-        <w:t xml:space="preserve"> </w:t>
-      </w:r>
-      <w:proofErr w:type="spellStart"/>
-      <w:r>
-        <w:rPr>
-          <w:rFonts w:ascii="Georgia" w:eastAsia="Times New Roman" w:hAnsi="Georgia" w:cs="Times New Roman"/>
-          <w:color w:val="333333"/>
-          <w:sz w:val="24"/>
-          <w:szCs w:val="24"/>
-          <w:shd w:val="clear" w:color="auto" w:fill="F7FBFE"/>
-          <w:lang w:val="en-GB" w:eastAsia="zh-CN"/>
-        </w:rPr>
-        <w:t>efficaces</w:t>
-      </w:r>
-      <w:proofErr w:type="spellEnd"/>
-      <w:r>
-        <w:rPr>
-          <w:rFonts w:ascii="Georgia" w:eastAsia="Times New Roman" w:hAnsi="Georgia" w:cs="Times New Roman"/>
-          <w:color w:val="333333"/>
-          <w:sz w:val="24"/>
-          <w:szCs w:val="24"/>
-          <w:shd w:val="clear" w:color="auto" w:fill="F7FBFE"/>
-          <w:lang w:val="en-GB" w:eastAsia="zh-CN"/>
-        </w:rPr>
-        <w:t xml:space="preserve"> [Effective educational games].</w:t>
+        <w:t>Sauvé L (2010a) Les jeux éducatifs efficaces [Effective educational games].</w:t>
       </w:r>
     </w:p>
     <w:p>
@@ -5778,7 +5695,7 @@
     </w:rPrDefault>
     <w:pPrDefault/>
   </w:docDefaults>
-  <w:latentStyles w:defLockedState="0" w:defUIPriority="99" w:defSemiHidden="0" w:defUnhideWhenUsed="0" w:defQFormat="0" w:count="375">
+  <w:latentStyles w:defLockedState="0" w:defUIPriority="99" w:defSemiHidden="0" w:defUnhideWhenUsed="0" w:defQFormat="0" w:count="376">
     <w:lsdException w:name="Normal" w:uiPriority="0" w:qFormat="1"/>
     <w:lsdException w:name="heading 1" w:uiPriority="9" w:qFormat="1"/>
     <w:lsdException w:name="heading 2" w:semiHidden="1" w:uiPriority="9" w:unhideWhenUsed="1" w:qFormat="1"/>
@@ -6145,6 +6062,7 @@
     <w:lsdException w:name="Smart Hyperlink" w:semiHidden="1" w:unhideWhenUsed="1"/>
     <w:lsdException w:name="Hashtag" w:semiHidden="1" w:unhideWhenUsed="1"/>
     <w:lsdException w:name="Unresolved Mention" w:semiHidden="1" w:unhideWhenUsed="1"/>
+    <w:lsdException w:name="Smart Link" w:semiHidden="1" w:unhideWhenUsed="1"/>
   </w:latentStyles>
   <w:style w:type="paragraph" w:default="1" w:styleId="Normal">
     <w:name w:val="Normal"/>
@@ -7063,6 +6981,18 @@
       <w:szCs w:val="20"/>
     </w:rPr>
   </w:style>
+  <w:style w:type="character" w:styleId="Hyperlink">
+    <w:name w:val="Hyperlink"/>
+    <w:basedOn w:val="DefaultParagraphFont"/>
+    <w:uiPriority w:val="99"/>
+    <w:semiHidden/>
+    <w:unhideWhenUsed/>
+    <w:rsid w:val="00C757DE"/>
+    <w:rPr>
+      <w:color w:val="0000FF"/>
+      <w:u w:val="single"/>
+    </w:rPr>
+  </w:style>
 </w:styles>
 </file>
 
@@ -7433,7 +7363,7 @@
 </file>
 
 <file path=customXml/itemProps1.xml><?xml version="1.0" encoding="utf-8"?>
-<ds:datastoreItem xmlns:ds="http://schemas.openxmlformats.org/officeDocument/2006/customXml" ds:itemID="{062C2774-E7A5-A345-85F4-073BDA9F5233}">
+<ds:datastoreItem xmlns:ds="http://schemas.openxmlformats.org/officeDocument/2006/customXml" ds:itemID="{AF29E01B-0205-45F2-86C5-FB8F74B2EC89}">
   <ds:schemaRefs>
     <ds:schemaRef ds:uri="http://schemas.openxmlformats.org/officeDocument/2006/bibliography"/>
   </ds:schemaRefs>

</xml_diff>